<commit_message>
Web Services and Cloud - Exam preparation
</commit_message>
<xml_diff>
--- a/13. Web Services and Cloud/10. Exam Preparation/Sample Exam - 2014/Web-Services-Sample-Exam-sept-2014.docx
+++ b/13. Web Services and Cloud/10. Exam Preparation/Sample Exam - 2014/Web-Services-Sample-Exam-sept-2014.docx
@@ -138,10 +138,7 @@
         <w:t xml:space="preserve">their </w:t>
       </w:r>
       <w:r>
-        <w:t>comments</w:t>
-      </w:r>
-      <w:r>
-        <w:t xml:space="preserve"> and </w:t>
+        <w:t xml:space="preserve">comments and </w:t>
       </w:r>
       <w:r>
         <w:rPr>
@@ -171,10 +168,7 @@
         <w:t xml:space="preserve"> Each </w:t>
       </w:r>
       <w:r>
-        <w:t>articles</w:t>
-      </w:r>
-      <w:r>
-        <w:t xml:space="preserve"> </w:t>
+        <w:t xml:space="preserve">articles </w:t>
       </w:r>
       <w:r>
         <w:t xml:space="preserve">has </w:t>
@@ -358,10 +352,7 @@
         <w:t xml:space="preserve"> </w:t>
       </w:r>
       <w:r>
-        <w:t>article</w:t>
-      </w:r>
-      <w:r>
-        <w:t xml:space="preserve"> </w:t>
+        <w:t xml:space="preserve">article </w:t>
       </w:r>
       <w:r>
         <w:t xml:space="preserve">and view its </w:t>
@@ -381,10 +372,7 @@
         <w:t xml:space="preserve">Users can </w:t>
       </w:r>
       <w:r>
-        <w:t>comment</w:t>
-      </w:r>
-      <w:r>
-        <w:t xml:space="preserve"> </w:t>
+        <w:t xml:space="preserve">comment </w:t>
       </w:r>
       <w:r>
         <w:t xml:space="preserve">in any </w:t>
@@ -432,8 +420,6 @@
       <w:r>
         <w:t xml:space="preserve"> from the Title</w:t>
       </w:r>
-      <w:bookmarkStart w:id="0" w:name="_GoBack"/>
-      <w:bookmarkEnd w:id="0"/>
       <w:r>
         <w:t xml:space="preserve"> is added as a tag</w:t>
       </w:r>
@@ -551,10 +537,21 @@
             <w:shd w:val="clear" w:color="auto" w:fill="auto"/>
           </w:tcPr>
           <w:p>
-            <w:r>
+            <w:pPr>
+              <w:rPr>
+                <w:color w:val="70AD47" w:themeColor="accent6"/>
+              </w:rPr>
+            </w:pPr>
+            <w:r>
+              <w:rPr>
+                <w:color w:val="70AD47" w:themeColor="accent6"/>
+              </w:rPr>
               <w:t>POST</w:t>
             </w:r>
             <w:r>
+              <w:rPr>
+                <w:color w:val="70AD47" w:themeColor="accent6"/>
+              </w:rPr>
               <w:t xml:space="preserve"> (public)</w:t>
             </w:r>
           </w:p>
@@ -592,10 +589,21 @@
             <w:shd w:val="clear" w:color="auto" w:fill="auto"/>
           </w:tcPr>
           <w:p>
-            <w:r>
+            <w:pPr>
+              <w:rPr>
+                <w:color w:val="70AD47" w:themeColor="accent6"/>
+              </w:rPr>
+            </w:pPr>
+            <w:r>
+              <w:rPr>
+                <w:color w:val="70AD47" w:themeColor="accent6"/>
+              </w:rPr>
               <w:t>POST</w:t>
             </w:r>
             <w:r>
+              <w:rPr>
+                <w:color w:val="70AD47" w:themeColor="accent6"/>
+              </w:rPr>
               <w:t xml:space="preserve"> (public)</w:t>
             </w:r>
           </w:p>
@@ -644,7 +652,15 @@
             <w:shd w:val="clear" w:color="auto" w:fill="auto"/>
           </w:tcPr>
           <w:p>
-            <w:r>
+            <w:pPr>
+              <w:rPr>
+                <w:color w:val="70AD47" w:themeColor="accent6"/>
+              </w:rPr>
+            </w:pPr>
+            <w:r>
+              <w:rPr>
+                <w:color w:val="70AD47" w:themeColor="accent6"/>
+              </w:rPr>
               <w:lastRenderedPageBreak/>
               <w:t>PUT</w:t>
             </w:r>
@@ -683,7 +699,15 @@
             <w:shd w:val="clear" w:color="auto" w:fill="auto"/>
           </w:tcPr>
           <w:p>
-            <w:r>
+            <w:pPr>
+              <w:rPr>
+                <w:color w:val="70AD47" w:themeColor="accent6"/>
+              </w:rPr>
+            </w:pPr>
+            <w:r>
+              <w:rPr>
+                <w:color w:val="70AD47" w:themeColor="accent6"/>
+              </w:rPr>
               <w:t>POST</w:t>
             </w:r>
           </w:p>
@@ -738,10 +762,21 @@
             <w:shd w:val="clear" w:color="auto" w:fill="auto"/>
           </w:tcPr>
           <w:p>
-            <w:r>
+            <w:pPr>
+              <w:rPr>
+                <w:color w:val="70AD47" w:themeColor="accent6"/>
+              </w:rPr>
+            </w:pPr>
+            <w:r>
+              <w:rPr>
+                <w:color w:val="70AD47" w:themeColor="accent6"/>
+              </w:rPr>
               <w:t>GET</w:t>
             </w:r>
             <w:r>
+              <w:rPr>
+                <w:color w:val="70AD47" w:themeColor="accent6"/>
+              </w:rPr>
               <w:t xml:space="preserve"> (public)</w:t>
             </w:r>
           </w:p>
@@ -805,10 +840,21 @@
             <w:shd w:val="clear" w:color="auto" w:fill="auto"/>
           </w:tcPr>
           <w:p>
-            <w:r>
+            <w:pPr>
+              <w:rPr>
+                <w:color w:val="70AD47" w:themeColor="accent6"/>
+              </w:rPr>
+            </w:pPr>
+            <w:r>
+              <w:rPr>
+                <w:color w:val="70AD47" w:themeColor="accent6"/>
+              </w:rPr>
               <w:t>GET</w:t>
             </w:r>
             <w:r>
+              <w:rPr>
+                <w:color w:val="70AD47" w:themeColor="accent6"/>
+              </w:rPr>
               <w:t xml:space="preserve"> (public)</w:t>
             </w:r>
           </w:p>
@@ -858,7 +904,15 @@
             <w:shd w:val="clear" w:color="auto" w:fill="auto"/>
           </w:tcPr>
           <w:p>
-            <w:r>
+            <w:pPr>
+              <w:rPr>
+                <w:color w:val="70AD47" w:themeColor="accent6"/>
+              </w:rPr>
+            </w:pPr>
+            <w:r>
+              <w:rPr>
+                <w:color w:val="70AD47" w:themeColor="accent6"/>
+              </w:rPr>
               <w:t>GET</w:t>
             </w:r>
           </w:p>
@@ -899,7 +953,15 @@
             <w:shd w:val="clear" w:color="auto" w:fill="auto"/>
           </w:tcPr>
           <w:p>
-            <w:r>
+            <w:pPr>
+              <w:rPr>
+                <w:color w:val="70AD47" w:themeColor="accent6"/>
+              </w:rPr>
+            </w:pPr>
+            <w:r>
+              <w:rPr>
+                <w:color w:val="70AD47" w:themeColor="accent6"/>
+              </w:rPr>
               <w:t>GET</w:t>
             </w:r>
           </w:p>
@@ -946,7 +1008,15 @@
             <w:shd w:val="clear" w:color="auto" w:fill="auto"/>
           </w:tcPr>
           <w:p>
-            <w:r>
+            <w:pPr>
+              <w:rPr>
+                <w:color w:val="70AD47" w:themeColor="accent6"/>
+              </w:rPr>
+            </w:pPr>
+            <w:r>
+              <w:rPr>
+                <w:color w:val="70AD47" w:themeColor="accent6"/>
+              </w:rPr>
               <w:t>GET</w:t>
             </w:r>
           </w:p>
@@ -1045,6 +1115,9 @@
           </w:tcPr>
           <w:p>
             <w:r>
+              <w:rPr>
+                <w:color w:val="70AD47" w:themeColor="accent6"/>
+              </w:rPr>
               <w:t>GET</w:t>
             </w:r>
           </w:p>
@@ -1083,6 +1156,9 @@
           </w:tcPr>
           <w:p>
             <w:r>
+              <w:rPr>
+                <w:color w:val="70AD47" w:themeColor="accent6"/>
+              </w:rPr>
               <w:t>GET</w:t>
             </w:r>
           </w:p>
@@ -1160,6 +1236,9 @@
           </w:tcPr>
           <w:p>
             <w:r>
+              <w:rPr>
+                <w:color w:val="70AD47" w:themeColor="accent6"/>
+              </w:rPr>
               <w:t>GET</w:t>
             </w:r>
           </w:p>
@@ -1202,8 +1281,13 @@
           </w:tcPr>
           <w:p>
             <w:r>
+              <w:rPr>
+                <w:highlight w:val="yellow"/>
+              </w:rPr>
               <w:t>GET</w:t>
             </w:r>
+            <w:bookmarkStart w:id="0" w:name="_GoBack"/>
+            <w:bookmarkEnd w:id="0"/>
           </w:p>
         </w:tc>
         <w:tc>
@@ -1719,19 +1803,7 @@
               <w:t>grant_type</w:t>
             </w:r>
             <w:r>
-              <w:t>"</w:t>
-            </w:r>
-            <w:r>
-              <w:t xml:space="preserve">: </w:t>
-            </w:r>
-            <w:r>
-              <w:t>"</w:t>
-            </w:r>
-            <w:r>
-              <w:t>password</w:t>
-            </w:r>
-            <w:r>
-              <w:t>"</w:t>
+              <w:t>": "password"</w:t>
             </w:r>
           </w:p>
           <w:p>
@@ -1745,10 +1817,7 @@
               <w:t>"username": "</w:t>
             </w:r>
             <w:r>
-              <w:t xml:space="preserve"> </w:t>
-            </w:r>
-            <w:r>
-              <w:t>evlogi@telerik.com</w:t>
+              <w:t xml:space="preserve"> evlogi@telerik.com</w:t>
             </w:r>
             <w:r>
               <w:t>",</w:t>
@@ -1951,16 +2020,10 @@
               <w:t>": "</w:t>
             </w:r>
             <w:r>
-              <w:t xml:space="preserve"> </w:t>
-            </w:r>
-            <w:r>
-              <w:t xml:space="preserve">Bearer </w:t>
-            </w:r>
-            <w:r>
-              <w:t>deYtpuVHa4Ba-1t-….. _hdTI-1Pa-bNiASNQz</w:t>
-            </w:r>
-            <w:r>
-              <w:t xml:space="preserve"> </w:t>
+              <w:t xml:space="preserve"> Bearer </w:t>
+            </w:r>
+            <w:r>
+              <w:t xml:space="preserve">deYtpuVHa4Ba-1t-….. _hdTI-1Pa-bNiASNQz </w:t>
             </w:r>
             <w:r>
               <w:t>"</w:t>
@@ -2367,10 +2430,7 @@
               <w:t xml:space="preserve">Bearer </w:t>
             </w:r>
             <w:r>
-              <w:t>deYtpuVHa4Ba-1t-….. _hdTI-1Pa-bNiASNQz</w:t>
-            </w:r>
-            <w:r>
-              <w:t xml:space="preserve"> </w:t>
+              <w:t xml:space="preserve">deYtpuVHa4Ba-1t-….. _hdTI-1Pa-bNiASNQz </w:t>
             </w:r>
             <w:r>
               <w:t>"}</w:t>
@@ -2591,19 +2651,13 @@
           </w:tcPr>
           <w:p>
             <w:r>
-              <w:t>api/</w:t>
-            </w:r>
-            <w:r>
-              <w:t>articles</w:t>
+              <w:t>api/articles</w:t>
             </w:r>
             <w:r>
               <w:t>?</w:t>
             </w:r>
             <w:r>
-              <w:t>page</w:t>
-            </w:r>
-            <w:r>
-              <w:t>=0</w:t>
+              <w:t>page=0</w:t>
             </w:r>
           </w:p>
         </w:tc>
@@ -2657,10 +2711,7 @@
               <w:t xml:space="preserve">Bearer </w:t>
             </w:r>
             <w:r>
-              <w:t>deYtpuVHa4Ba-1t-….. _hdTI-1Pa-bNiASNQz</w:t>
-            </w:r>
-            <w:r>
-              <w:t xml:space="preserve"> "}</w:t>
+              <w:t>deYtpuVHa4Ba-1t-….. _hdTI-1Pa-bNiASNQz "}</w:t>
             </w:r>
           </w:p>
         </w:tc>
@@ -2691,13 +2742,7 @@
               <w:spacing w:before="0" w:after="0"/>
             </w:pPr>
             <w:r>
-              <w:t>[</w:t>
-            </w:r>
-            <w:r>
-              <w:t xml:space="preserve"> </w:t>
-            </w:r>
-            <w:r>
-              <w:t>{</w:t>
+              <w:t>[ {</w:t>
             </w:r>
           </w:p>
           <w:p>
@@ -2821,13 +2866,7 @@
               <w:spacing w:before="0" w:after="0"/>
             </w:pPr>
             <w:r>
-              <w:t xml:space="preserve">    }</w:t>
-            </w:r>
-            <w:r>
-              <w:t xml:space="preserve"> </w:t>
-            </w:r>
-            <w:r>
-              <w:t>]</w:t>
+              <w:t xml:space="preserve">    } ]</w:t>
             </w:r>
           </w:p>
         </w:tc>
@@ -2836,13 +2875,7 @@
     <w:p>
       <w:r>
         <w:lastRenderedPageBreak/>
-        <w:t>A</w:t>
-      </w:r>
-      <w:r>
-        <w:t>rticles</w:t>
-      </w:r>
-      <w:r>
-        <w:t xml:space="preserve"> </w:t>
+        <w:t xml:space="preserve">Articles </w:t>
       </w:r>
       <w:r>
         <w:t>with paging</w:t>
@@ -2887,13 +2920,7 @@
               <w:t>articles</w:t>
             </w:r>
             <w:r>
-              <w:t>?category</w:t>
-            </w:r>
-            <w:r>
-              <w:t>=testing</w:t>
-            </w:r>
-            <w:r>
-              <w:t>&amp;page=</w:t>
+              <w:t>?category=testing&amp;page=</w:t>
             </w:r>
             <w:r>
               <w:t>0</w:t>
@@ -3139,10 +3166,7 @@
           </w:tcPr>
           <w:p>
             <w:r>
-              <w:t>api/articles/</w:t>
-            </w:r>
-            <w:r>
-              <w:t>1</w:t>
+              <w:t>api/articles/1</w:t>
             </w:r>
           </w:p>
         </w:tc>
@@ -3236,13 +3260,7 @@
               <w:spacing w:before="0" w:after="0"/>
             </w:pPr>
             <w:r>
-              <w:t xml:space="preserve">    "ID": </w:t>
-            </w:r>
-            <w:r>
-              <w:t>1</w:t>
-            </w:r>
-            <w:r>
-              <w:t>,</w:t>
+              <w:t xml:space="preserve">    "ID": 1,</w:t>
             </w:r>
           </w:p>
           <w:p>
@@ -3521,7 +3539,14 @@
               <w:b/>
               <w:i/>
             </w:rPr>
-            <w:t>Deliver more than expected</w:t>
+            <w:t xml:space="preserve">Deliver </w:t>
+          </w:r>
+          <w:r>
+            <w:rPr>
+              <w:b/>
+              <w:i/>
+            </w:rPr>
+            <w:t>more than expected</w:t>
           </w:r>
         </w:p>
       </w:tc>
@@ -3559,27 +3584,14 @@
           <w:r>
             <w:t xml:space="preserve"> of </w:t>
           </w:r>
-          <w:r>
-            <w:fldChar w:fldCharType="begin"/>
-          </w:r>
-          <w:r>
-            <w:instrText xml:space="preserve"> NUMPAGES </w:instrText>
-          </w:r>
-          <w:r>
-            <w:fldChar w:fldCharType="separate"/>
-          </w:r>
-          <w:r>
-            <w:rPr>
-              <w:noProof/>
-            </w:rPr>
-            <w:t>7</w:t>
-          </w:r>
-          <w:r>
-            <w:rPr>
-              <w:noProof/>
-            </w:rPr>
-            <w:fldChar w:fldCharType="end"/>
-          </w:r>
+          <w:fldSimple w:instr=" NUMPAGES ">
+            <w:r>
+              <w:rPr>
+                <w:noProof/>
+              </w:rPr>
+              <w:t>7</w:t>
+            </w:r>
+          </w:fldSimple>
         </w:p>
       </w:tc>
       <w:tc>
@@ -3672,6 +3684,7 @@
           <w:r>
             <w:rPr>
               <w:noProof/>
+              <w:lang w:val="bg-BG" w:eastAsia="bg-BG"/>
             </w:rPr>
             <w:drawing>
               <wp:inline distT="0" distB="0" distL="0" distR="0">
@@ -8470,7 +8483,6 @@
     <w:basedOn w:val="TableNormal"/>
     <w:rsid w:val="00193E4B"/>
     <w:tblPr>
-      <w:tblInd w:w="0" w:type="dxa"/>
       <w:tblBorders>
         <w:top w:val="single" w:sz="4" w:space="0" w:color="000000"/>
         <w:left w:val="single" w:sz="4" w:space="0" w:color="000000"/>
@@ -8479,12 +8491,6 @@
         <w:insideH w:val="single" w:sz="4" w:space="0" w:color="000000"/>
         <w:insideV w:val="single" w:sz="4" w:space="0" w:color="000000"/>
       </w:tblBorders>
-      <w:tblCellMar>
-        <w:top w:w="0" w:type="dxa"/>
-        <w:left w:w="108" w:type="dxa"/>
-        <w:bottom w:w="0" w:type="dxa"/>
-        <w:right w:w="108" w:type="dxa"/>
-      </w:tblCellMar>
     </w:tblPr>
   </w:style>
   <w:style w:type="paragraph" w:styleId="BalloonText">
@@ -8909,7 +8915,7 @@
 </file>
 
 <file path=customXml/itemProps1.xml><?xml version="1.0" encoding="utf-8"?>
-<ds:datastoreItem xmlns:ds="http://schemas.openxmlformats.org/officeDocument/2006/customXml" ds:itemID="{444AA76B-848D-4861-BFC2-8CC11E5B4D04}">
+<ds:datastoreItem xmlns:ds="http://schemas.openxmlformats.org/officeDocument/2006/customXml" ds:itemID="{990D54FF-3472-40E3-8FB3-13473393A3F2}">
   <ds:schemaRefs>
     <ds:schemaRef ds:uri="http://schemas.openxmlformats.org/officeDocument/2006/bibliography"/>
   </ds:schemaRefs>

</xml_diff>